<commit_message>
Checked off some items from the to do list and called it a day
</commit_message>
<xml_diff>
--- a/TODO.docx
+++ b/TODO.docx
@@ -16,31 +16,10 @@
         </w:numPr>
       </w:pPr>
       <w:r>
-        <w:t>Rename variable “</w:t>
+        <w:t>Rename variable “popP” according to tidy style. For example, renaming it to “pop_prop” or “population_proportion”.</w:t>
       </w:r>
-      <w:proofErr w:type="spellStart"/>
       <w:r>
-        <w:t>popP</w:t>
-      </w:r>
-      <w:proofErr w:type="spellEnd"/>
-      <w:r>
-        <w:t>” according to tidy style. For example, renaming it to “</w:t>
-      </w:r>
-      <w:proofErr w:type="spellStart"/>
-      <w:r>
-        <w:t>pop_prop</w:t>
-      </w:r>
-      <w:proofErr w:type="spellEnd"/>
-      <w:r>
-        <w:t>” or “</w:t>
-      </w:r>
-      <w:proofErr w:type="spellStart"/>
-      <w:r>
-        <w:t>population_proportion</w:t>
-      </w:r>
-      <w:proofErr w:type="spellEnd"/>
-      <w:r>
-        <w:t>”.</w:t>
+        <w:t xml:space="preserve"> --DONE</w:t>
       </w:r>
     </w:p>
     <w:p>
@@ -52,15 +31,10 @@
         </w:numPr>
       </w:pPr>
       <w:r>
-        <w:t xml:space="preserve">Make sure all </w:t>
+        <w:t>Make sure all chuncks are properly aligned. For example, chuck compute-change was not aligned well.</w:t>
       </w:r>
-      <w:proofErr w:type="spellStart"/>
       <w:r>
-        <w:t>chuncks</w:t>
-      </w:r>
-      <w:proofErr w:type="spellEnd"/>
-      <w:r>
-        <w:t xml:space="preserve"> are properly aligned. For example, chuck compute-change was not aligned well.</w:t>
+        <w:t xml:space="preserve"> --DONE</w:t>
       </w:r>
     </w:p>
     <w:p>
@@ -72,31 +46,7 @@
         </w:numPr>
       </w:pPr>
       <w:r>
-        <w:t xml:space="preserve">Add labels to the chunk that computes </w:t>
-      </w:r>
-      <w:proofErr w:type="spellStart"/>
-      <w:r>
-        <w:t>CDRs.</w:t>
-      </w:r>
-      <w:proofErr w:type="spellEnd"/>
-      <w:r>
-        <w:t xml:space="preserve"> Variables </w:t>
-      </w:r>
-      <w:proofErr w:type="spellStart"/>
-      <w:r>
-        <w:t>cdrresweden</w:t>
-      </w:r>
-      <w:proofErr w:type="spellEnd"/>
-      <w:r>
-        <w:t xml:space="preserve"> and </w:t>
-      </w:r>
-      <w:proofErr w:type="spellStart"/>
-      <w:r>
-        <w:t>cdrrekenya</w:t>
-      </w:r>
-      <w:proofErr w:type="spellEnd"/>
-      <w:r>
-        <w:t xml:space="preserve"> did not follow tidy style. Fix them.</w:t>
+        <w:t>Add labels to the chunk that computes CDRs. Variables cdrresweden and cdrrekenya did not follow tidy style. Fix them.</w:t>
       </w:r>
     </w:p>
     <w:p>

</xml_diff>

<commit_message>
Finalized responses and updated To Do list
</commit_message>
<xml_diff>
--- a/TODO.docx
+++ b/TODO.docx
@@ -48,6 +48,9 @@
       <w:r>
         <w:t>Add labels to the chunk that computes CDRs. Variables cdrresweden and cdrrekenya did not follow tidy style. Fix them.</w:t>
       </w:r>
+      <w:r>
+        <w:t xml:space="preserve"> -- DONE</w:t>
+      </w:r>
     </w:p>
     <w:p>
       <w:pPr>
@@ -60,6 +63,9 @@
       <w:r>
         <w:t>Make comments more expressive.</w:t>
       </w:r>
+      <w:r>
+        <w:t xml:space="preserve"> -- DONE</w:t>
+      </w:r>
     </w:p>
     <w:p>
       <w:pPr>
@@ -72,6 +78,9 @@
       <w:r>
         <w:t>Add comments to the last chunk to explain what it is doing.</w:t>
       </w:r>
+      <w:r>
+        <w:t xml:space="preserve"> -- DONE</w:t>
+      </w:r>
     </w:p>
     <w:p>
       <w:pPr>
@@ -84,6 +93,9 @@
       <w:r>
         <w:t>Fix the last comment sentence.</w:t>
       </w:r>
+      <w:r>
+        <w:t xml:space="preserve"> --DONE</w:t>
+      </w:r>
     </w:p>
     <w:p>
       <w:pPr>
@@ -96,6 +108,9 @@
       <w:r>
         <w:t>Add text and comments in the chunk compute-change to explain why I compute these things and how they differ in the interpretations.</w:t>
       </w:r>
+      <w:r>
+        <w:t xml:space="preserve"> -- DONE</w:t>
+      </w:r>
     </w:p>
     <w:p>
       <w:pPr>
@@ -108,6 +123,9 @@
       <w:r>
         <w:t>Get rid of the t-test – data did not satisfy the assumptions for t-tests!</w:t>
       </w:r>
+      <w:r>
+        <w:t xml:space="preserve"> -- DONE</w:t>
+      </w:r>
     </w:p>
     <w:p>
       <w:pPr>
@@ -120,6 +138,9 @@
       <w:r>
         <w:t>When calculating ASFRs, include appropriate age range only.</w:t>
       </w:r>
+      <w:r>
+        <w:t xml:space="preserve"> --DONE</w:t>
+      </w:r>
     </w:p>
     <w:p>
       <w:pPr>
@@ -131,6 +152,9 @@
       </w:pPr>
       <w:r>
         <w:t>Flesh out responses. For example, what is “they” in the last response? When interpreting rates, it might be more useful to compare them using ratios.</w:t>
+      </w:r>
+      <w:r>
+        <w:t xml:space="preserve"> --DONE</w:t>
       </w:r>
     </w:p>
     <w:sectPr>

</xml_diff>